<commit_message>
Additional Minor Edit to Install Guide
</commit_message>
<xml_diff>
--- a/FAS.Prelog/FA_InstallationGuide_SentinelPrelog_v1.0.docx
+++ b/FAS.Prelog/FA_InstallationGuide_SentinelPrelog_v1.0.docx
@@ -1074,6 +1074,8 @@
         </w:rPr>
         <w:fldChar w:fldCharType="separate"/>
       </w:r>
+      <w:bookmarkStart w:id="0" w:name="_GoBack"/>
+      <w:bookmarkEnd w:id="0"/>
       <w:r>
         <w:rPr>
           <w:noProof/>
@@ -1096,7 +1098,7 @@
         <w:rPr>
           <w:noProof/>
         </w:rPr>
-        <w:instrText xml:space="preserve"> PAGEREF _Toc446527815 \h </w:instrText>
+        <w:instrText xml:space="preserve"> PAGEREF _Toc447105400 \h </w:instrText>
       </w:r>
       <w:r>
         <w:rPr>
@@ -1156,7 +1158,7 @@
         <w:rPr>
           <w:noProof/>
         </w:rPr>
-        <w:instrText xml:space="preserve"> PAGEREF _Toc446527816 \h </w:instrText>
+        <w:instrText xml:space="preserve"> PAGEREF _Toc447105401 \h </w:instrText>
       </w:r>
       <w:r>
         <w:rPr>
@@ -1216,7 +1218,7 @@
         <w:rPr>
           <w:noProof/>
         </w:rPr>
-        <w:instrText xml:space="preserve"> PAGEREF _Toc446527817 \h </w:instrText>
+        <w:instrText xml:space="preserve"> PAGEREF _Toc447105402 \h </w:instrText>
       </w:r>
       <w:r>
         <w:rPr>
@@ -1278,7 +1280,7 @@
         <w:rPr>
           <w:noProof/>
         </w:rPr>
-        <w:instrText xml:space="preserve"> PAGEREF _Toc446527818 \h </w:instrText>
+        <w:instrText xml:space="preserve"> PAGEREF _Toc447105403 \h </w:instrText>
       </w:r>
       <w:r>
         <w:rPr>
@@ -1340,7 +1342,7 @@
         <w:rPr>
           <w:noProof/>
         </w:rPr>
-        <w:instrText xml:space="preserve"> PAGEREF _Toc446527819 \h </w:instrText>
+        <w:instrText xml:space="preserve"> PAGEREF _Toc447105404 \h </w:instrText>
       </w:r>
       <w:r>
         <w:rPr>
@@ -1399,7 +1401,66 @@
         <w:rPr>
           <w:noProof/>
         </w:rPr>
-        <w:instrText xml:space="preserve"> PAGEREF _Toc446527820 \h </w:instrText>
+        <w:instrText xml:space="preserve"> PAGEREF _Toc447105405 \h </w:instrText>
+      </w:r>
+      <w:r>
+        <w:rPr>
+          <w:noProof/>
+        </w:rPr>
+      </w:r>
+      <w:r>
+        <w:rPr>
+          <w:noProof/>
+        </w:rPr>
+        <w:fldChar w:fldCharType="separate"/>
+      </w:r>
+      <w:r>
+        <w:rPr>
+          <w:noProof/>
+        </w:rPr>
+        <w:t>4</w:t>
+      </w:r>
+      <w:r>
+        <w:rPr>
+          <w:noProof/>
+        </w:rPr>
+        <w:fldChar w:fldCharType="end"/>
+      </w:r>
+    </w:p>
+    <w:p>
+      <w:pPr>
+        <w:pStyle w:val="TOC3"/>
+        <w:tabs>
+          <w:tab w:val="right" w:leader="dot" w:pos="8990"/>
+        </w:tabs>
+        <w:rPr>
+          <w:rFonts w:eastAsiaTheme="minorEastAsia"/>
+          <w:noProof/>
+        </w:rPr>
+      </w:pPr>
+      <w:r>
+        <w:rPr>
+          <w:noProof/>
+        </w:rPr>
+        <w:t>Associate New Submission to Criminal Lab</w:t>
+      </w:r>
+      <w:r>
+        <w:rPr>
+          <w:noProof/>
+        </w:rPr>
+        <w:tab/>
+      </w:r>
+      <w:r>
+        <w:rPr>
+          <w:noProof/>
+        </w:rPr>
+        <w:fldChar w:fldCharType="begin"/>
+      </w:r>
+      <w:r>
+        <w:rPr>
+          <w:noProof/>
+        </w:rPr>
+        <w:instrText xml:space="preserve"> PAGEREF _Toc447105406 \h </w:instrText>
       </w:r>
       <w:r>
         <w:rPr>
@@ -1459,7 +1520,7 @@
         <w:rPr>
           <w:noProof/>
         </w:rPr>
-        <w:instrText xml:space="preserve"> PAGEREF _Toc446527821 \h </w:instrText>
+        <w:instrText xml:space="preserve"> PAGEREF _Toc447105407 \h </w:instrText>
       </w:r>
       <w:r>
         <w:rPr>
@@ -1476,7 +1537,7 @@
         <w:rPr>
           <w:noProof/>
         </w:rPr>
-        <w:t>4</w:t>
+        <w:t>5</w:t>
       </w:r>
       <w:r>
         <w:rPr>
@@ -1518,7 +1579,7 @@
         <w:rPr>
           <w:noProof/>
         </w:rPr>
-        <w:instrText xml:space="preserve"> PAGEREF _Toc446527822 \h </w:instrText>
+        <w:instrText xml:space="preserve"> PAGEREF _Toc447105408 \h </w:instrText>
       </w:r>
       <w:r>
         <w:rPr>
@@ -1535,7 +1596,7 @@
         <w:rPr>
           <w:noProof/>
         </w:rPr>
-        <w:t>4</w:t>
+        <w:t>5</w:t>
       </w:r>
       <w:r>
         <w:rPr>
@@ -1578,7 +1639,7 @@
         <w:rPr>
           <w:noProof/>
         </w:rPr>
-        <w:instrText xml:space="preserve"> PAGEREF _Toc446527823 \h </w:instrText>
+        <w:instrText xml:space="preserve"> PAGEREF _Toc447105409 \h </w:instrText>
       </w:r>
       <w:r>
         <w:rPr>
@@ -1637,7 +1698,7 @@
         <w:rPr>
           <w:noProof/>
         </w:rPr>
-        <w:instrText xml:space="preserve"> PAGEREF _Toc446527824 \h </w:instrText>
+        <w:instrText xml:space="preserve"> PAGEREF _Toc447105410 \h </w:instrText>
       </w:r>
       <w:r>
         <w:rPr>
@@ -1696,7 +1757,7 @@
         <w:rPr>
           <w:noProof/>
         </w:rPr>
-        <w:instrText xml:space="preserve"> PAGEREF _Toc446527825 \h </w:instrText>
+        <w:instrText xml:space="preserve"> PAGEREF _Toc447105411 \h </w:instrText>
       </w:r>
       <w:r>
         <w:rPr>
@@ -1755,7 +1816,7 @@
         <w:rPr>
           <w:noProof/>
         </w:rPr>
-        <w:instrText xml:space="preserve"> PAGEREF _Toc446527826 \h </w:instrText>
+        <w:instrText xml:space="preserve"> PAGEREF _Toc447105412 \h </w:instrText>
       </w:r>
       <w:r>
         <w:rPr>
@@ -1815,7 +1876,7 @@
         <w:rPr>
           <w:noProof/>
         </w:rPr>
-        <w:instrText xml:space="preserve"> PAGEREF _Toc446527827 \h </w:instrText>
+        <w:instrText xml:space="preserve"> PAGEREF _Toc447105413 \h </w:instrText>
       </w:r>
       <w:r>
         <w:rPr>
@@ -1874,7 +1935,7 @@
         <w:rPr>
           <w:noProof/>
         </w:rPr>
-        <w:instrText xml:space="preserve"> PAGEREF _Toc446527828 \h </w:instrText>
+        <w:instrText xml:space="preserve"> PAGEREF _Toc447105414 \h </w:instrText>
       </w:r>
       <w:r>
         <w:rPr>
@@ -1933,7 +1994,7 @@
         <w:rPr>
           <w:noProof/>
         </w:rPr>
-        <w:instrText xml:space="preserve"> PAGEREF _Toc446527829 \h </w:instrText>
+        <w:instrText xml:space="preserve"> PAGEREF _Toc447105415 \h </w:instrText>
       </w:r>
       <w:r>
         <w:rPr>
@@ -1993,7 +2054,7 @@
         <w:rPr>
           <w:noProof/>
         </w:rPr>
-        <w:instrText xml:space="preserve"> PAGEREF _Toc446527830 \h </w:instrText>
+        <w:instrText xml:space="preserve"> PAGEREF _Toc447105416 \h </w:instrText>
       </w:r>
       <w:r>
         <w:rPr>
@@ -2055,7 +2116,7 @@
         <w:rPr>
           <w:noProof/>
         </w:rPr>
-        <w:instrText xml:space="preserve"> PAGEREF _Toc446527831 \h </w:instrText>
+        <w:instrText xml:space="preserve"> PAGEREF _Toc447105417 \h </w:instrText>
       </w:r>
       <w:r>
         <w:rPr>
@@ -2072,7 +2133,7 @@
         <w:rPr>
           <w:noProof/>
         </w:rPr>
-        <w:t>8</w:t>
+        <w:t>9</w:t>
       </w:r>
       <w:r>
         <w:rPr>
@@ -2117,66 +2178,7 @@
         <w:rPr>
           <w:noProof/>
         </w:rPr>
-        <w:instrText xml:space="preserve"> PAGEREF _Toc446527832 \h </w:instrText>
-      </w:r>
-      <w:r>
-        <w:rPr>
-          <w:noProof/>
-        </w:rPr>
-      </w:r>
-      <w:r>
-        <w:rPr>
-          <w:noProof/>
-        </w:rPr>
-        <w:fldChar w:fldCharType="separate"/>
-      </w:r>
-      <w:r>
-        <w:rPr>
-          <w:noProof/>
-        </w:rPr>
-        <w:t>10</w:t>
-      </w:r>
-      <w:r>
-        <w:rPr>
-          <w:noProof/>
-        </w:rPr>
-        <w:fldChar w:fldCharType="end"/>
-      </w:r>
-    </w:p>
-    <w:p>
-      <w:pPr>
-        <w:pStyle w:val="TOC3"/>
-        <w:tabs>
-          <w:tab w:val="right" w:leader="dot" w:pos="8990"/>
-        </w:tabs>
-        <w:rPr>
-          <w:rFonts w:eastAsiaTheme="minorEastAsia"/>
-          <w:noProof/>
-        </w:rPr>
-      </w:pPr>
-      <w:r>
-        <w:rPr>
-          <w:noProof/>
-        </w:rPr>
-        <w:t>Pre-requisites</w:t>
-      </w:r>
-      <w:r>
-        <w:rPr>
-          <w:noProof/>
-        </w:rPr>
-        <w:tab/>
-      </w:r>
-      <w:r>
-        <w:rPr>
-          <w:noProof/>
-        </w:rPr>
-        <w:fldChar w:fldCharType="begin"/>
-      </w:r>
-      <w:r>
-        <w:rPr>
-          <w:noProof/>
-        </w:rPr>
-        <w:instrText xml:space="preserve"> PAGEREF _Toc446527833 \h </w:instrText>
+        <w:instrText xml:space="preserve"> PAGEREF _Toc447105418 \h </w:instrText>
       </w:r>
       <w:r>
         <w:rPr>
@@ -2218,7 +2220,7 @@
         <w:rPr>
           <w:noProof/>
         </w:rPr>
-        <w:t>5.1 HA Service Configuration</w:t>
+        <w:t>5.1 Pre-requisites</w:t>
       </w:r>
       <w:r>
         <w:rPr>
@@ -2236,7 +2238,7 @@
         <w:rPr>
           <w:noProof/>
         </w:rPr>
-        <w:instrText xml:space="preserve"> PAGEREF _Toc446527834 \h </w:instrText>
+        <w:instrText xml:space="preserve"> PAGEREF _Toc447105419 \h </w:instrText>
       </w:r>
       <w:r>
         <w:rPr>
@@ -2278,7 +2280,7 @@
         <w:rPr>
           <w:noProof/>
         </w:rPr>
-        <w:t>5.2 Test Prelog API Availability</w:t>
+        <w:t>52 HA Service Configuration</w:t>
       </w:r>
       <w:r>
         <w:rPr>
@@ -2296,7 +2298,67 @@
         <w:rPr>
           <w:noProof/>
         </w:rPr>
-        <w:instrText xml:space="preserve"> PAGEREF _Toc446527835 \h </w:instrText>
+        <w:instrText xml:space="preserve"> PAGEREF _Toc447105420 \h </w:instrText>
+      </w:r>
+      <w:r>
+        <w:rPr>
+          <w:noProof/>
+        </w:rPr>
+      </w:r>
+      <w:r>
+        <w:rPr>
+          <w:noProof/>
+        </w:rPr>
+        <w:fldChar w:fldCharType="separate"/>
+      </w:r>
+      <w:r>
+        <w:rPr>
+          <w:noProof/>
+        </w:rPr>
+        <w:t>10</w:t>
+      </w:r>
+      <w:r>
+        <w:rPr>
+          <w:noProof/>
+        </w:rPr>
+        <w:fldChar w:fldCharType="end"/>
+      </w:r>
+    </w:p>
+    <w:p>
+      <w:pPr>
+        <w:pStyle w:val="TOC2"/>
+        <w:tabs>
+          <w:tab w:val="right" w:leader="dot" w:pos="8990"/>
+        </w:tabs>
+        <w:rPr>
+          <w:rFonts w:eastAsiaTheme="minorEastAsia"/>
+          <w:b w:val="0"/>
+          <w:noProof/>
+        </w:rPr>
+      </w:pPr>
+      <w:r>
+        <w:rPr>
+          <w:noProof/>
+        </w:rPr>
+        <w:t>5.3 Test Prelog API Availability</w:t>
+      </w:r>
+      <w:r>
+        <w:rPr>
+          <w:noProof/>
+        </w:rPr>
+        <w:tab/>
+      </w:r>
+      <w:r>
+        <w:rPr>
+          <w:noProof/>
+        </w:rPr>
+        <w:fldChar w:fldCharType="begin"/>
+      </w:r>
+      <w:r>
+        <w:rPr>
+          <w:noProof/>
+        </w:rPr>
+        <w:instrText xml:space="preserve"> PAGEREF _Toc447105421 \h </w:instrText>
       </w:r>
       <w:r>
         <w:rPr>
@@ -2358,7 +2420,7 @@
         <w:rPr>
           <w:noProof/>
         </w:rPr>
-        <w:instrText xml:space="preserve"> PAGEREF _Toc446527836 \h </w:instrText>
+        <w:instrText xml:space="preserve"> PAGEREF _Toc447105422 \h </w:instrText>
       </w:r>
       <w:r>
         <w:rPr>
@@ -2418,7 +2480,7 @@
         <w:rPr>
           <w:noProof/>
         </w:rPr>
-        <w:instrText xml:space="preserve"> PAGEREF _Toc446527837 \h </w:instrText>
+        <w:instrText xml:space="preserve"> PAGEREF _Toc447105423 \h </w:instrText>
       </w:r>
       <w:r>
         <w:rPr>
@@ -2478,7 +2540,7 @@
         <w:rPr>
           <w:noProof/>
         </w:rPr>
-        <w:instrText xml:space="preserve"> PAGEREF _Toc446527838 \h </w:instrText>
+        <w:instrText xml:space="preserve"> PAGEREF _Toc447105424 \h </w:instrText>
       </w:r>
       <w:r>
         <w:rPr>
@@ -2538,7 +2600,7 @@
         <w:rPr>
           <w:noProof/>
         </w:rPr>
-        <w:instrText xml:space="preserve"> PAGEREF _Toc446527839 \h </w:instrText>
+        <w:instrText xml:space="preserve"> PAGEREF _Toc447105425 \h </w:instrText>
       </w:r>
       <w:r>
         <w:rPr>
@@ -2598,7 +2660,7 @@
         <w:rPr>
           <w:noProof/>
         </w:rPr>
-        <w:instrText xml:space="preserve"> PAGEREF _Toc446527840 \h </w:instrText>
+        <w:instrText xml:space="preserve"> PAGEREF _Toc447105426 \h </w:instrText>
       </w:r>
       <w:r>
         <w:rPr>
@@ -2658,7 +2720,7 @@
         <w:rPr>
           <w:noProof/>
         </w:rPr>
-        <w:instrText xml:space="preserve"> PAGEREF _Toc446527841 \h </w:instrText>
+        <w:instrText xml:space="preserve"> PAGEREF _Toc447105427 \h </w:instrText>
       </w:r>
       <w:r>
         <w:rPr>
@@ -2719,12 +2781,12 @@
           <w:docGrid w:linePitch="360"/>
         </w:sectPr>
       </w:pPr>
-      <w:bookmarkStart w:id="0" w:name="_Toc446527815"/>
+      <w:bookmarkStart w:id="1" w:name="_Toc447105400"/>
       <w:r>
         <w:lastRenderedPageBreak/>
         <w:t>1 Introduction</w:t>
       </w:r>
-      <w:bookmarkEnd w:id="0"/>
+      <w:bookmarkEnd w:id="1"/>
       <w:r>
         <w:t xml:space="preserve"> </w:t>
       </w:r>
@@ -2734,14 +2796,14 @@
       <w:pPr>
         <w:pStyle w:val="Heading2"/>
       </w:pPr>
-      <w:bookmarkStart w:id="1" w:name="_Toc446527816"/>
+      <w:bookmarkStart w:id="2" w:name="_Toc447105401"/>
       <w:r>
         <w:t xml:space="preserve">1.1 </w:t>
       </w:r>
       <w:r>
         <w:t>Sentinel Prelog API</w:t>
       </w:r>
-      <w:bookmarkEnd w:id="1"/>
+      <w:bookmarkEnd w:id="2"/>
     </w:p>
     <w:p>
       <w:pPr>
@@ -2791,14 +2853,14 @@
       <w:pPr>
         <w:pStyle w:val="Heading2"/>
       </w:pPr>
-      <w:bookmarkStart w:id="2" w:name="_Toc446527817"/>
+      <w:bookmarkStart w:id="3" w:name="_Toc447105402"/>
       <w:r>
         <w:t>1.2</w:t>
       </w:r>
       <w:r>
         <w:t xml:space="preserve"> Pre-requisites</w:t>
       </w:r>
-      <w:bookmarkEnd w:id="2"/>
+      <w:bookmarkEnd w:id="3"/>
     </w:p>
     <w:p>
       <w:r>
@@ -2973,14 +3035,14 @@
       <w:pPr>
         <w:pStyle w:val="Heading1"/>
       </w:pPr>
-      <w:bookmarkStart w:id="3" w:name="_Toc446527818"/>
+      <w:bookmarkStart w:id="4" w:name="_Toc447105403"/>
       <w:r>
         <w:t xml:space="preserve">2 </w:t>
       </w:r>
       <w:r>
         <w:t>Prelog API v1.0 Installation</w:t>
       </w:r>
-      <w:bookmarkEnd w:id="3"/>
+      <w:bookmarkEnd w:id="4"/>
     </w:p>
     <w:p>
       <w:r>
@@ -3105,14 +3167,27 @@
       <w:r>
         <w:t xml:space="preserve">Figure </w:t>
       </w:r>
-      <w:fldSimple w:instr=" SEQ Figure \* ARABIC ">
-        <w:r>
-          <w:rPr>
-            <w:noProof/>
-          </w:rPr>
-          <w:t>1</w:t>
-        </w:r>
-      </w:fldSimple>
+      <w:r>
+        <w:fldChar w:fldCharType="begin"/>
+      </w:r>
+      <w:r>
+        <w:instrText xml:space="preserve"> SEQ Figure \* ARABIC </w:instrText>
+      </w:r>
+      <w:r>
+        <w:fldChar w:fldCharType="separate"/>
+      </w:r>
+      <w:r>
+        <w:rPr>
+          <w:noProof/>
+        </w:rPr>
+        <w:t>1</w:t>
+      </w:r>
+      <w:r>
+        <w:rPr>
+          <w:noProof/>
+        </w:rPr>
+        <w:fldChar w:fldCharType="end"/>
+      </w:r>
       <w:r>
         <w:t xml:space="preserve"> - Prelog License Acceptance</w:t>
       </w:r>
@@ -3290,14 +3365,27 @@
       <w:r>
         <w:t xml:space="preserve">Figure </w:t>
       </w:r>
-      <w:fldSimple w:instr=" SEQ Figure \* ARABIC ">
-        <w:r>
-          <w:rPr>
-            <w:noProof/>
-          </w:rPr>
-          <w:t>2</w:t>
-        </w:r>
-      </w:fldSimple>
+      <w:r>
+        <w:fldChar w:fldCharType="begin"/>
+      </w:r>
+      <w:r>
+        <w:instrText xml:space="preserve"> SEQ Figure \* ARABIC </w:instrText>
+      </w:r>
+      <w:r>
+        <w:fldChar w:fldCharType="separate"/>
+      </w:r>
+      <w:r>
+        <w:rPr>
+          <w:noProof/>
+        </w:rPr>
+        <w:t>2</w:t>
+      </w:r>
+      <w:r>
+        <w:rPr>
+          <w:noProof/>
+        </w:rPr>
+        <w:fldChar w:fldCharType="end"/>
+      </w:r>
       <w:r>
         <w:t xml:space="preserve"> - Select Installation Location</w:t>
       </w:r>
@@ -3379,14 +3467,27 @@
       <w:r>
         <w:t xml:space="preserve">Figure </w:t>
       </w:r>
-      <w:fldSimple w:instr=" SEQ Figure \* ARABIC ">
-        <w:r>
-          <w:rPr>
-            <w:noProof/>
-          </w:rPr>
-          <w:t>3</w:t>
-        </w:r>
-      </w:fldSimple>
+      <w:r>
+        <w:fldChar w:fldCharType="begin"/>
+      </w:r>
+      <w:r>
+        <w:instrText xml:space="preserve"> SEQ Figure \* ARABIC </w:instrText>
+      </w:r>
+      <w:r>
+        <w:fldChar w:fldCharType="separate"/>
+      </w:r>
+      <w:r>
+        <w:rPr>
+          <w:noProof/>
+        </w:rPr>
+        <w:t>3</w:t>
+      </w:r>
+      <w:r>
+        <w:rPr>
+          <w:noProof/>
+        </w:rPr>
+        <w:fldChar w:fldCharType="end"/>
+      </w:r>
       <w:r>
         <w:t xml:space="preserve"> - </w:t>
       </w:r>
@@ -3490,14 +3591,27 @@
       <w:r>
         <w:t xml:space="preserve">Figure </w:t>
       </w:r>
-      <w:fldSimple w:instr=" SEQ Figure \* ARABIC ">
-        <w:r>
-          <w:rPr>
-            <w:noProof/>
-          </w:rPr>
-          <w:t>4</w:t>
-        </w:r>
-      </w:fldSimple>
+      <w:r>
+        <w:fldChar w:fldCharType="begin"/>
+      </w:r>
+      <w:r>
+        <w:instrText xml:space="preserve"> SEQ Figure \* ARABIC </w:instrText>
+      </w:r>
+      <w:r>
+        <w:fldChar w:fldCharType="separate"/>
+      </w:r>
+      <w:r>
+        <w:rPr>
+          <w:noProof/>
+        </w:rPr>
+        <w:t>4</w:t>
+      </w:r>
+      <w:r>
+        <w:rPr>
+          <w:noProof/>
+        </w:rPr>
+        <w:fldChar w:fldCharType="end"/>
+      </w:r>
       <w:r>
         <w:t xml:space="preserve"> - </w:t>
       </w:r>
@@ -3544,7 +3658,7 @@
       <w:pPr>
         <w:pStyle w:val="Heading1"/>
       </w:pPr>
-      <w:bookmarkStart w:id="4" w:name="_Toc446527819"/>
+      <w:bookmarkStart w:id="5" w:name="_Toc447105404"/>
       <w:r>
         <w:t xml:space="preserve">3 </w:t>
       </w:r>
@@ -3559,7 +3673,7 @@
       <w:r>
         <w:t xml:space="preserve"> Service</w:t>
       </w:r>
-      <w:bookmarkEnd w:id="4"/>
+      <w:bookmarkEnd w:id="5"/>
     </w:p>
     <w:p>
       <w:r>
@@ -3619,11 +3733,11 @@
       <w:pPr>
         <w:pStyle w:val="Heading3"/>
       </w:pPr>
-      <w:bookmarkStart w:id="5" w:name="_Toc446527820"/>
+      <w:bookmarkStart w:id="6" w:name="_Toc447105405"/>
       <w:r>
         <w:t>Sentinel Submission Type</w:t>
       </w:r>
-      <w:bookmarkEnd w:id="5"/>
+      <w:bookmarkEnd w:id="6"/>
     </w:p>
     <w:p>
       <w:pPr>
@@ -4013,9 +4127,11 @@
       <w:pPr>
         <w:pStyle w:val="Heading3"/>
       </w:pPr>
+      <w:bookmarkStart w:id="7" w:name="_Toc447105406"/>
       <w:r>
         <w:t>Associate New Submission to Criminal Lab</w:t>
       </w:r>
+      <w:bookmarkEnd w:id="7"/>
     </w:p>
     <w:p>
       <w:pPr>
@@ -4093,7 +4209,7 @@
       <w:pPr>
         <w:pStyle w:val="Heading2"/>
       </w:pPr>
-      <w:bookmarkStart w:id="6" w:name="_Toc446527821"/>
+      <w:bookmarkStart w:id="8" w:name="_Toc447105407"/>
       <w:r>
         <w:lastRenderedPageBreak/>
         <w:t xml:space="preserve">3.1 </w:t>
@@ -4101,7 +4217,7 @@
       <w:r>
         <w:t>Database Strings</w:t>
       </w:r>
-      <w:bookmarkEnd w:id="6"/>
+      <w:bookmarkEnd w:id="8"/>
     </w:p>
     <w:p>
       <w:r>
@@ -4126,14 +4242,14 @@
       <w:pPr>
         <w:pStyle w:val="Heading3"/>
       </w:pPr>
-      <w:bookmarkStart w:id="7" w:name="_Toc446527822"/>
+      <w:bookmarkStart w:id="9" w:name="_Toc447105408"/>
       <w:r>
         <w:t xml:space="preserve">Database </w:t>
       </w:r>
       <w:r>
         <w:t>Configuration</w:t>
       </w:r>
-      <w:bookmarkEnd w:id="7"/>
+      <w:bookmarkEnd w:id="9"/>
     </w:p>
     <w:p>
       <w:pPr>
@@ -4342,7 +4458,7 @@
       <w:pPr>
         <w:pStyle w:val="Heading2"/>
       </w:pPr>
-      <w:bookmarkStart w:id="8" w:name="_Toc446527823"/>
+      <w:bookmarkStart w:id="10" w:name="_Toc447105409"/>
       <w:r>
         <w:t xml:space="preserve">3.2 </w:t>
       </w:r>
@@ -4360,7 +4476,7 @@
       <w:r>
         <w:t>&gt;</w:t>
       </w:r>
-      <w:bookmarkEnd w:id="8"/>
+      <w:bookmarkEnd w:id="10"/>
     </w:p>
     <w:p>
       <w:r>
@@ -4377,11 +4493,11 @@
       <w:pPr>
         <w:pStyle w:val="Heading3"/>
       </w:pPr>
-      <w:bookmarkStart w:id="9" w:name="_Toc446527824"/>
+      <w:bookmarkStart w:id="11" w:name="_Toc447105410"/>
       <w:r>
         <w:t>Required Information</w:t>
       </w:r>
-      <w:bookmarkEnd w:id="9"/>
+      <w:bookmarkEnd w:id="11"/>
     </w:p>
     <w:p>
       <w:r>
@@ -4661,7 +4777,7 @@
       <w:pPr>
         <w:pStyle w:val="Heading3"/>
       </w:pPr>
-      <w:bookmarkStart w:id="10" w:name="_Toc446527825"/>
+      <w:bookmarkStart w:id="12" w:name="_Toc447105411"/>
       <w:proofErr w:type="spellStart"/>
       <w:proofErr w:type="gramStart"/>
       <w:r>
@@ -4672,7 +4788,7 @@
       <w:r>
         <w:t xml:space="preserve"> Configuration</w:t>
       </w:r>
-      <w:bookmarkEnd w:id="10"/>
+      <w:bookmarkEnd w:id="12"/>
     </w:p>
     <w:p>
       <w:pPr>
@@ -5170,11 +5286,11 @@
       <w:pPr>
         <w:pStyle w:val="Heading3"/>
       </w:pPr>
-      <w:bookmarkStart w:id="11" w:name="_Toc446527826"/>
+      <w:bookmarkStart w:id="13" w:name="_Toc447105412"/>
       <w:r>
         <w:t>FAS Task Manager Configuration Settings</w:t>
       </w:r>
-      <w:bookmarkEnd w:id="11"/>
+      <w:bookmarkEnd w:id="13"/>
     </w:p>
     <w:p>
       <w:r>
@@ -5451,7 +5567,7 @@
       <w:pPr>
         <w:pStyle w:val="Heading2"/>
       </w:pPr>
-      <w:bookmarkStart w:id="12" w:name="_Toc446527827"/>
+      <w:bookmarkStart w:id="14" w:name="_Toc447105413"/>
       <w:r>
         <w:t>3.3 Application Settings - &lt;</w:t>
       </w:r>
@@ -5463,7 +5579,7 @@
       <w:r>
         <w:t>&gt;</w:t>
       </w:r>
-      <w:bookmarkEnd w:id="12"/>
+      <w:bookmarkEnd w:id="14"/>
     </w:p>
     <w:p>
       <w:r>
@@ -5485,7 +5601,7 @@
       <w:pPr>
         <w:pStyle w:val="Heading3"/>
       </w:pPr>
-      <w:bookmarkStart w:id="13" w:name="_Toc446527828"/>
+      <w:bookmarkStart w:id="15" w:name="_Toc447105414"/>
       <w:proofErr w:type="spellStart"/>
       <w:r>
         <w:t>Submission_XP</w:t>
@@ -5494,7 +5610,7 @@
       <w:r>
         <w:t xml:space="preserve"> Extended Data</w:t>
       </w:r>
-      <w:bookmarkEnd w:id="13"/>
+      <w:bookmarkEnd w:id="15"/>
     </w:p>
     <w:p>
       <w:r>
@@ -6041,14 +6157,27 @@
       <w:r>
         <w:t xml:space="preserve">Figure </w:t>
       </w:r>
-      <w:fldSimple w:instr=" SEQ Figure \* ARABIC ">
-        <w:r>
-          <w:rPr>
-            <w:noProof/>
-          </w:rPr>
-          <w:t>5</w:t>
-        </w:r>
-      </w:fldSimple>
+      <w:r>
+        <w:fldChar w:fldCharType="begin"/>
+      </w:r>
+      <w:r>
+        <w:instrText xml:space="preserve"> SEQ Figure \* ARABIC </w:instrText>
+      </w:r>
+      <w:r>
+        <w:fldChar w:fldCharType="separate"/>
+      </w:r>
+      <w:r>
+        <w:rPr>
+          <w:noProof/>
+        </w:rPr>
+        <w:t>5</w:t>
+      </w:r>
+      <w:r>
+        <w:rPr>
+          <w:noProof/>
+        </w:rPr>
+        <w:fldChar w:fldCharType="end"/>
+      </w:r>
       <w:r>
         <w:t xml:space="preserve"> </w:t>
       </w:r>
@@ -6098,7 +6227,7 @@
       <w:pPr>
         <w:pStyle w:val="Heading3"/>
       </w:pPr>
-      <w:bookmarkStart w:id="14" w:name="_Toc446527829"/>
+      <w:bookmarkStart w:id="16" w:name="_Toc447105415"/>
       <w:r>
         <w:t>&lt;</w:t>
       </w:r>
@@ -6112,7 +6241,7 @@
       <w:r>
         <w:t>&gt; Configuration</w:t>
       </w:r>
-      <w:bookmarkEnd w:id="14"/>
+      <w:bookmarkEnd w:id="16"/>
     </w:p>
     <w:p>
       <w:pPr>
@@ -6539,8 +6668,6 @@
       <w:r>
         <w:t xml:space="preserve">Name = Lead </w:t>
       </w:r>
-      <w:bookmarkStart w:id="15" w:name="_GoBack"/>
-      <w:bookmarkEnd w:id="15"/>
     </w:p>
     <w:p>
       <w:pPr>
@@ -6628,11 +6755,11 @@
       <w:pPr>
         <w:pStyle w:val="Heading2"/>
       </w:pPr>
-      <w:bookmarkStart w:id="16" w:name="_Toc446527830"/>
+      <w:bookmarkStart w:id="17" w:name="_Toc447105416"/>
       <w:r>
         <w:t>3.4 Remaining Configuration File Settings</w:t>
       </w:r>
-      <w:bookmarkEnd w:id="16"/>
+      <w:bookmarkEnd w:id="17"/>
     </w:p>
     <w:p>
       <w:r>
@@ -6791,12 +6918,12 @@
       <w:pPr>
         <w:pStyle w:val="Heading1"/>
       </w:pPr>
-      <w:bookmarkStart w:id="17" w:name="_Toc446527831"/>
+      <w:bookmarkStart w:id="18" w:name="_Toc447105417"/>
       <w:r>
         <w:lastRenderedPageBreak/>
         <w:t>4 SQL Installation</w:t>
       </w:r>
-      <w:bookmarkEnd w:id="17"/>
+      <w:bookmarkEnd w:id="18"/>
     </w:p>
     <w:p>
       <w:r>
@@ -7707,11 +7834,11 @@
       <w:pPr>
         <w:pStyle w:val="Heading1"/>
       </w:pPr>
-      <w:bookmarkStart w:id="18" w:name="_Toc446527832"/>
+      <w:bookmarkStart w:id="19" w:name="_Toc447105418"/>
       <w:r>
         <w:t>5 Create Cluster Instance and Test Service</w:t>
       </w:r>
-      <w:bookmarkEnd w:id="18"/>
+      <w:bookmarkEnd w:id="19"/>
     </w:p>
     <w:p>
       <w:r>
@@ -7722,14 +7849,14 @@
       <w:pPr>
         <w:pStyle w:val="Heading2"/>
       </w:pPr>
-      <w:bookmarkStart w:id="19" w:name="_Toc446527833"/>
+      <w:bookmarkStart w:id="20" w:name="_Toc447105419"/>
       <w:r>
         <w:t xml:space="preserve">5.1 </w:t>
       </w:r>
       <w:r>
         <w:t>Pre-requisites</w:t>
       </w:r>
-      <w:bookmarkEnd w:id="19"/>
+      <w:bookmarkEnd w:id="20"/>
     </w:p>
     <w:p>
       <w:pPr>
@@ -7797,7 +7924,7 @@
       <w:pPr>
         <w:pStyle w:val="Heading2"/>
       </w:pPr>
-      <w:bookmarkStart w:id="20" w:name="_Toc446527834"/>
+      <w:bookmarkStart w:id="21" w:name="_Toc447105420"/>
       <w:r>
         <w:t>52</w:t>
       </w:r>
@@ -7807,7 +7934,7 @@
       <w:r>
         <w:t>onfiguration</w:t>
       </w:r>
-      <w:bookmarkEnd w:id="20"/>
+      <w:bookmarkEnd w:id="21"/>
     </w:p>
     <w:p>
       <w:pPr>
@@ -7896,14 +8023,27 @@
       <w:r>
         <w:t xml:space="preserve">Figure </w:t>
       </w:r>
-      <w:fldSimple w:instr=" SEQ Figure \* ARABIC ">
-        <w:r>
-          <w:rPr>
-            <w:noProof/>
-          </w:rPr>
-          <w:t>6</w:t>
-        </w:r>
-      </w:fldSimple>
+      <w:r>
+        <w:fldChar w:fldCharType="begin"/>
+      </w:r>
+      <w:r>
+        <w:instrText xml:space="preserve"> SEQ Figure \* ARABIC </w:instrText>
+      </w:r>
+      <w:r>
+        <w:fldChar w:fldCharType="separate"/>
+      </w:r>
+      <w:r>
+        <w:rPr>
+          <w:noProof/>
+        </w:rPr>
+        <w:t>6</w:t>
+      </w:r>
+      <w:r>
+        <w:rPr>
+          <w:noProof/>
+        </w:rPr>
+        <w:fldChar w:fldCharType="end"/>
+      </w:r>
       <w:r>
         <w:t xml:space="preserve"> Cluster Manager</w:t>
       </w:r>
@@ -7988,14 +8128,27 @@
       <w:r>
         <w:t xml:space="preserve">Figure </w:t>
       </w:r>
-      <w:fldSimple w:instr=" SEQ Figure \* ARABIC ">
-        <w:r>
-          <w:rPr>
-            <w:noProof/>
-          </w:rPr>
-          <w:t>7</w:t>
-        </w:r>
-      </w:fldSimple>
+      <w:r>
+        <w:fldChar w:fldCharType="begin"/>
+      </w:r>
+      <w:r>
+        <w:instrText xml:space="preserve"> SEQ Figure \* ARABIC </w:instrText>
+      </w:r>
+      <w:r>
+        <w:fldChar w:fldCharType="separate"/>
+      </w:r>
+      <w:r>
+        <w:rPr>
+          <w:noProof/>
+        </w:rPr>
+        <w:t>7</w:t>
+      </w:r>
+      <w:r>
+        <w:rPr>
+          <w:noProof/>
+        </w:rPr>
+        <w:fldChar w:fldCharType="end"/>
+      </w:r>
       <w:r>
         <w:t xml:space="preserve"> Action Pane Selection</w:t>
       </w:r>
@@ -8091,14 +8244,27 @@
       <w:r>
         <w:t xml:space="preserve">Figure </w:t>
       </w:r>
-      <w:fldSimple w:instr=" SEQ Figure \* ARABIC ">
-        <w:r>
-          <w:rPr>
-            <w:noProof/>
-          </w:rPr>
-          <w:t>8</w:t>
-        </w:r>
-      </w:fldSimple>
+      <w:r>
+        <w:fldChar w:fldCharType="begin"/>
+      </w:r>
+      <w:r>
+        <w:instrText xml:space="preserve"> SEQ Figure \* ARABIC </w:instrText>
+      </w:r>
+      <w:r>
+        <w:fldChar w:fldCharType="separate"/>
+      </w:r>
+      <w:r>
+        <w:rPr>
+          <w:noProof/>
+        </w:rPr>
+        <w:t>8</w:t>
+      </w:r>
+      <w:r>
+        <w:rPr>
+          <w:noProof/>
+        </w:rPr>
+        <w:fldChar w:fldCharType="end"/>
+      </w:r>
       <w:r>
         <w:t xml:space="preserve"> Generic Service Selection</w:t>
       </w:r>
@@ -8178,14 +8344,27 @@
       <w:r>
         <w:t xml:space="preserve">Figure </w:t>
       </w:r>
-      <w:fldSimple w:instr=" SEQ Figure \* ARABIC ">
-        <w:r>
-          <w:rPr>
-            <w:noProof/>
-          </w:rPr>
-          <w:t>9</w:t>
-        </w:r>
-      </w:fldSimple>
+      <w:r>
+        <w:fldChar w:fldCharType="begin"/>
+      </w:r>
+      <w:r>
+        <w:instrText xml:space="preserve"> SEQ Figure \* ARABIC </w:instrText>
+      </w:r>
+      <w:r>
+        <w:fldChar w:fldCharType="separate"/>
+      </w:r>
+      <w:r>
+        <w:rPr>
+          <w:noProof/>
+        </w:rPr>
+        <w:t>9</w:t>
+      </w:r>
+      <w:r>
+        <w:rPr>
+          <w:noProof/>
+        </w:rPr>
+        <w:fldChar w:fldCharType="end"/>
+      </w:r>
       <w:r>
         <w:t xml:space="preserve"> Prelog API Service Selection</w:t>
       </w:r>
@@ -8265,14 +8444,27 @@
       <w:r>
         <w:t xml:space="preserve">Figure </w:t>
       </w:r>
-      <w:fldSimple w:instr=" SEQ Figure \* ARABIC ">
-        <w:r>
-          <w:rPr>
-            <w:noProof/>
-          </w:rPr>
-          <w:t>10</w:t>
-        </w:r>
-      </w:fldSimple>
+      <w:r>
+        <w:fldChar w:fldCharType="begin"/>
+      </w:r>
+      <w:r>
+        <w:instrText xml:space="preserve"> SEQ Figure \* ARABIC </w:instrText>
+      </w:r>
+      <w:r>
+        <w:fldChar w:fldCharType="separate"/>
+      </w:r>
+      <w:r>
+        <w:rPr>
+          <w:noProof/>
+        </w:rPr>
+        <w:t>10</w:t>
+      </w:r>
+      <w:r>
+        <w:rPr>
+          <w:noProof/>
+        </w:rPr>
+        <w:fldChar w:fldCharType="end"/>
+      </w:r>
       <w:r>
         <w:t xml:space="preserve"> Client Access Point</w:t>
       </w:r>
@@ -8398,14 +8590,27 @@
       <w:r>
         <w:t xml:space="preserve">Figure </w:t>
       </w:r>
-      <w:fldSimple w:instr=" SEQ Figure \* ARABIC ">
-        <w:r>
-          <w:rPr>
-            <w:noProof/>
-          </w:rPr>
-          <w:t>11</w:t>
-        </w:r>
-      </w:fldSimple>
+      <w:r>
+        <w:fldChar w:fldCharType="begin"/>
+      </w:r>
+      <w:r>
+        <w:instrText xml:space="preserve"> SEQ Figure \* ARABIC </w:instrText>
+      </w:r>
+      <w:r>
+        <w:fldChar w:fldCharType="separate"/>
+      </w:r>
+      <w:r>
+        <w:rPr>
+          <w:noProof/>
+        </w:rPr>
+        <w:t>11</w:t>
+      </w:r>
+      <w:r>
+        <w:rPr>
+          <w:noProof/>
+        </w:rPr>
+        <w:fldChar w:fldCharType="end"/>
+      </w:r>
       <w:r>
         <w:t xml:space="preserve"> Finish Screen</w:t>
       </w:r>
@@ -8485,14 +8690,27 @@
       <w:r>
         <w:t xml:space="preserve">Figure </w:t>
       </w:r>
-      <w:fldSimple w:instr=" SEQ Figure \* ARABIC ">
-        <w:r>
-          <w:rPr>
-            <w:noProof/>
-          </w:rPr>
-          <w:t>12</w:t>
-        </w:r>
-      </w:fldSimple>
+      <w:r>
+        <w:fldChar w:fldCharType="begin"/>
+      </w:r>
+      <w:r>
+        <w:instrText xml:space="preserve"> SEQ Figure \* ARABIC </w:instrText>
+      </w:r>
+      <w:r>
+        <w:fldChar w:fldCharType="separate"/>
+      </w:r>
+      <w:r>
+        <w:rPr>
+          <w:noProof/>
+        </w:rPr>
+        <w:t>12</w:t>
+      </w:r>
+      <w:r>
+        <w:rPr>
+          <w:noProof/>
+        </w:rPr>
+        <w:fldChar w:fldCharType="end"/>
+      </w:r>
       <w:r>
         <w:t xml:space="preserve"> Service Confirmation</w:t>
       </w:r>
@@ -8610,14 +8828,27 @@
       <w:r>
         <w:t xml:space="preserve">Figure </w:t>
       </w:r>
-      <w:fldSimple w:instr=" SEQ Figure \* ARABIC ">
-        <w:r>
-          <w:rPr>
-            <w:noProof/>
-          </w:rPr>
-          <w:t>13</w:t>
-        </w:r>
-      </w:fldSimple>
+      <w:r>
+        <w:fldChar w:fldCharType="begin"/>
+      </w:r>
+      <w:r>
+        <w:instrText xml:space="preserve"> SEQ Figure \* ARABIC </w:instrText>
+      </w:r>
+      <w:r>
+        <w:fldChar w:fldCharType="separate"/>
+      </w:r>
+      <w:r>
+        <w:rPr>
+          <w:noProof/>
+        </w:rPr>
+        <w:t>13</w:t>
+      </w:r>
+      <w:r>
+        <w:rPr>
+          <w:noProof/>
+        </w:rPr>
+        <w:fldChar w:fldCharType="end"/>
+      </w:r>
       <w:r>
         <w:t xml:space="preserve"> API Log File Confirmation</w:t>
       </w:r>
@@ -8626,14 +8857,14 @@
       <w:pPr>
         <w:pStyle w:val="Heading2"/>
       </w:pPr>
-      <w:bookmarkStart w:id="21" w:name="_Toc446527835"/>
+      <w:bookmarkStart w:id="22" w:name="_Toc447105421"/>
       <w:r>
         <w:t>5.3</w:t>
       </w:r>
       <w:r>
         <w:t xml:space="preserve"> Test Prelog API Availability</w:t>
       </w:r>
-      <w:bookmarkEnd w:id="21"/>
+      <w:bookmarkEnd w:id="22"/>
     </w:p>
     <w:p>
       <w:r>
@@ -8783,14 +9014,27 @@
       <w:r>
         <w:t xml:space="preserve">Figure </w:t>
       </w:r>
-      <w:fldSimple w:instr=" SEQ Figure \* ARABIC ">
-        <w:r>
-          <w:rPr>
-            <w:noProof/>
-          </w:rPr>
-          <w:t>14</w:t>
-        </w:r>
-      </w:fldSimple>
+      <w:r>
+        <w:fldChar w:fldCharType="begin"/>
+      </w:r>
+      <w:r>
+        <w:instrText xml:space="preserve"> SEQ Figure \* ARABIC </w:instrText>
+      </w:r>
+      <w:r>
+        <w:fldChar w:fldCharType="separate"/>
+      </w:r>
+      <w:r>
+        <w:rPr>
+          <w:noProof/>
+        </w:rPr>
+        <w:t>14</w:t>
+      </w:r>
+      <w:r>
+        <w:rPr>
+          <w:noProof/>
+        </w:rPr>
+        <w:fldChar w:fldCharType="end"/>
+      </w:r>
       <w:r>
         <w:t xml:space="preserve"> Test Client Configuration</w:t>
       </w:r>
@@ -8909,14 +9153,30 @@
       <w:r>
         <w:t xml:space="preserve">Figure </w:t>
       </w:r>
-      <w:fldSimple w:instr=" SEQ Figure \* ARABIC ">
-        <w:r>
-          <w:rPr>
-            <w:noProof/>
-          </w:rPr>
-          <w:t>15</w:t>
-        </w:r>
-      </w:fldSimple>
+      <w:r>
+        <w:fldChar w:fldCharType="begin"/>
+      </w:r>
+      <w:r>
+        <w:instrText xml:space="preserve"> SEQ Figure \* ARA</w:instrText>
+      </w:r>
+      <w:r>
+        <w:instrText xml:space="preserve">BIC </w:instrText>
+      </w:r>
+      <w:r>
+        <w:fldChar w:fldCharType="separate"/>
+      </w:r>
+      <w:r>
+        <w:rPr>
+          <w:noProof/>
+        </w:rPr>
+        <w:t>15</w:t>
+      </w:r>
+      <w:r>
+        <w:rPr>
+          <w:noProof/>
+        </w:rPr>
+        <w:fldChar w:fldCharType="end"/>
+      </w:r>
       <w:r>
         <w:t xml:space="preserve"> Success Confirmation</w:t>
       </w:r>
@@ -8969,7 +9229,7 @@
       <w:pPr>
         <w:pStyle w:val="Heading1"/>
       </w:pPr>
-      <w:bookmarkStart w:id="22" w:name="_Toc446527836"/>
+      <w:bookmarkStart w:id="23" w:name="_Toc447105422"/>
       <w:r>
         <w:t>6</w:t>
       </w:r>
@@ -8979,7 +9239,7 @@
       <w:r>
         <w:t>Enable SSL for Sentinel Connectivity</w:t>
       </w:r>
-      <w:bookmarkEnd w:id="22"/>
+      <w:bookmarkEnd w:id="23"/>
     </w:p>
     <w:p>
       <w:r>
@@ -8990,14 +9250,14 @@
       <w:pPr>
         <w:pStyle w:val="Heading2"/>
       </w:pPr>
-      <w:bookmarkStart w:id="23" w:name="_Toc446527837"/>
+      <w:bookmarkStart w:id="24" w:name="_Toc447105423"/>
       <w:r>
         <w:t>6</w:t>
       </w:r>
       <w:r>
         <w:t>.1 Pre-requisites</w:t>
       </w:r>
-      <w:bookmarkEnd w:id="23"/>
+      <w:bookmarkEnd w:id="24"/>
     </w:p>
     <w:p>
       <w:pPr>
@@ -9049,7 +9309,7 @@
       <w:pPr>
         <w:pStyle w:val="Heading2"/>
       </w:pPr>
-      <w:bookmarkStart w:id="24" w:name="_Toc446527838"/>
+      <w:bookmarkStart w:id="25" w:name="_Toc447105424"/>
       <w:r>
         <w:t>6</w:t>
       </w:r>
@@ -9059,7 +9319,7 @@
       <w:r>
         <w:t>Certificates Installation</w:t>
       </w:r>
-      <w:bookmarkEnd w:id="24"/>
+      <w:bookmarkEnd w:id="25"/>
     </w:p>
     <w:p>
       <w:pPr>
@@ -9158,14 +9418,27 @@
       <w:r>
         <w:t xml:space="preserve">Figure </w:t>
       </w:r>
-      <w:fldSimple w:instr=" SEQ Figure \* ARABIC ">
-        <w:r>
-          <w:rPr>
-            <w:noProof/>
-          </w:rPr>
-          <w:t>16</w:t>
-        </w:r>
-      </w:fldSimple>
+      <w:r>
+        <w:fldChar w:fldCharType="begin"/>
+      </w:r>
+      <w:r>
+        <w:instrText xml:space="preserve"> SEQ Figure \* ARABIC </w:instrText>
+      </w:r>
+      <w:r>
+        <w:fldChar w:fldCharType="separate"/>
+      </w:r>
+      <w:r>
+        <w:rPr>
+          <w:noProof/>
+        </w:rPr>
+        <w:t>16</w:t>
+      </w:r>
+      <w:r>
+        <w:rPr>
+          <w:noProof/>
+        </w:rPr>
+        <w:fldChar w:fldCharType="end"/>
+      </w:r>
       <w:r>
         <w:t xml:space="preserve"> - Add Certificate Snap-in</w:t>
       </w:r>
@@ -9240,14 +9513,27 @@
       <w:r>
         <w:t xml:space="preserve">Figure </w:t>
       </w:r>
-      <w:fldSimple w:instr=" SEQ Figure \* ARABIC ">
-        <w:r>
-          <w:rPr>
-            <w:noProof/>
-          </w:rPr>
-          <w:t>17</w:t>
-        </w:r>
-      </w:fldSimple>
+      <w:r>
+        <w:fldChar w:fldCharType="begin"/>
+      </w:r>
+      <w:r>
+        <w:instrText xml:space="preserve"> SEQ Figure \* ARABIC </w:instrText>
+      </w:r>
+      <w:r>
+        <w:fldChar w:fldCharType="separate"/>
+      </w:r>
+      <w:r>
+        <w:rPr>
+          <w:noProof/>
+        </w:rPr>
+        <w:t>17</w:t>
+      </w:r>
+      <w:r>
+        <w:rPr>
+          <w:noProof/>
+        </w:rPr>
+        <w:fldChar w:fldCharType="end"/>
+      </w:r>
       <w:r>
         <w:t xml:space="preserve"> Computer Account Selection</w:t>
       </w:r>
@@ -9318,14 +9604,27 @@
       <w:r>
         <w:t xml:space="preserve">Figure </w:t>
       </w:r>
-      <w:fldSimple w:instr=" SEQ Figure \* ARABIC ">
-        <w:r>
-          <w:rPr>
-            <w:noProof/>
-          </w:rPr>
-          <w:t>18</w:t>
-        </w:r>
-      </w:fldSimple>
+      <w:r>
+        <w:fldChar w:fldCharType="begin"/>
+      </w:r>
+      <w:r>
+        <w:instrText xml:space="preserve"> SEQ Figure \* ARABIC </w:instrText>
+      </w:r>
+      <w:r>
+        <w:fldChar w:fldCharType="separate"/>
+      </w:r>
+      <w:r>
+        <w:rPr>
+          <w:noProof/>
+        </w:rPr>
+        <w:t>18</w:t>
+      </w:r>
+      <w:r>
+        <w:rPr>
+          <w:noProof/>
+        </w:rPr>
+        <w:fldChar w:fldCharType="end"/>
+      </w:r>
       <w:r>
         <w:t xml:space="preserve"> Local Computer Selection</w:t>
       </w:r>
@@ -9418,14 +9717,27 @@
       <w:r>
         <w:t xml:space="preserve">Figure </w:t>
       </w:r>
-      <w:fldSimple w:instr=" SEQ Figure \* ARABIC ">
-        <w:r>
-          <w:rPr>
-            <w:noProof/>
-          </w:rPr>
-          <w:t>19</w:t>
-        </w:r>
-      </w:fldSimple>
+      <w:r>
+        <w:fldChar w:fldCharType="begin"/>
+      </w:r>
+      <w:r>
+        <w:instrText xml:space="preserve"> SEQ Figure \* ARABIC </w:instrText>
+      </w:r>
+      <w:r>
+        <w:fldChar w:fldCharType="separate"/>
+      </w:r>
+      <w:r>
+        <w:rPr>
+          <w:noProof/>
+        </w:rPr>
+        <w:t>19</w:t>
+      </w:r>
+      <w:r>
+        <w:rPr>
+          <w:noProof/>
+        </w:rPr>
+        <w:fldChar w:fldCharType="end"/>
+      </w:r>
       <w:r>
         <w:t xml:space="preserve"> Certificate Confirmation</w:t>
       </w:r>
@@ -9550,11 +9862,11 @@
       <w:pPr>
         <w:pStyle w:val="Heading2"/>
       </w:pPr>
-      <w:bookmarkStart w:id="25" w:name="_Toc446527839"/>
+      <w:bookmarkStart w:id="26" w:name="_Toc447105425"/>
       <w:r>
         <w:t>6.3 Configure the Prelog API for SSL</w:t>
       </w:r>
-      <w:bookmarkEnd w:id="25"/>
+      <w:bookmarkEnd w:id="26"/>
     </w:p>
     <w:p>
       <w:pPr>
@@ -9777,14 +10089,27 @@
       <w:r>
         <w:t xml:space="preserve">Figure </w:t>
       </w:r>
-      <w:fldSimple w:instr=" SEQ Figure \* ARABIC ">
-        <w:r>
-          <w:rPr>
-            <w:noProof/>
-          </w:rPr>
-          <w:t>20</w:t>
-        </w:r>
-      </w:fldSimple>
+      <w:r>
+        <w:fldChar w:fldCharType="begin"/>
+      </w:r>
+      <w:r>
+        <w:instrText xml:space="preserve"> SEQ Figure \* ARABIC </w:instrText>
+      </w:r>
+      <w:r>
+        <w:fldChar w:fldCharType="separate"/>
+      </w:r>
+      <w:r>
+        <w:rPr>
+          <w:noProof/>
+        </w:rPr>
+        <w:t>20</w:t>
+      </w:r>
+      <w:r>
+        <w:rPr>
+          <w:noProof/>
+        </w:rPr>
+        <w:fldChar w:fldCharType="end"/>
+      </w:r>
       <w:r>
         <w:t xml:space="preserve"> Add </w:t>
       </w:r>
@@ -9932,14 +10257,27 @@
       <w:r>
         <w:t xml:space="preserve">Figure </w:t>
       </w:r>
-      <w:fldSimple w:instr=" SEQ Figure \* ARABIC ">
-        <w:r>
-          <w:rPr>
-            <w:noProof/>
-          </w:rPr>
-          <w:t>21</w:t>
-        </w:r>
-      </w:fldSimple>
+      <w:r>
+        <w:fldChar w:fldCharType="begin"/>
+      </w:r>
+      <w:r>
+        <w:instrText xml:space="preserve"> SEQ Figure \* ARABIC </w:instrText>
+      </w:r>
+      <w:r>
+        <w:fldChar w:fldCharType="separate"/>
+      </w:r>
+      <w:r>
+        <w:rPr>
+          <w:noProof/>
+        </w:rPr>
+        <w:t>21</w:t>
+      </w:r>
+      <w:r>
+        <w:rPr>
+          <w:noProof/>
+        </w:rPr>
+        <w:fldChar w:fldCharType="end"/>
+      </w:r>
       <w:r>
         <w:t xml:space="preserve"> Security Settings</w:t>
       </w:r>
@@ -9948,7 +10286,7 @@
       <w:pPr>
         <w:pStyle w:val="Heading2"/>
       </w:pPr>
-      <w:bookmarkStart w:id="26" w:name="_Toc446527840"/>
+      <w:bookmarkStart w:id="27" w:name="_Toc447105426"/>
       <w:r>
         <w:t xml:space="preserve">6.4 Add </w:t>
       </w:r>
@@ -9958,7 +10296,7 @@
       <w:r>
         <w:t xml:space="preserve"> to the FA Application Server</w:t>
       </w:r>
-      <w:bookmarkEnd w:id="26"/>
+      <w:bookmarkEnd w:id="27"/>
     </w:p>
     <w:p>
       <w:pPr>
@@ -10065,14 +10403,27 @@
       <w:r>
         <w:t xml:space="preserve">Figure </w:t>
       </w:r>
-      <w:fldSimple w:instr=" SEQ Figure \* ARABIC ">
-        <w:r>
-          <w:rPr>
-            <w:noProof/>
-          </w:rPr>
-          <w:t>22</w:t>
-        </w:r>
-      </w:fldSimple>
+      <w:r>
+        <w:fldChar w:fldCharType="begin"/>
+      </w:r>
+      <w:r>
+        <w:instrText xml:space="preserve"> SEQ Figure \* ARABIC </w:instrText>
+      </w:r>
+      <w:r>
+        <w:fldChar w:fldCharType="separate"/>
+      </w:r>
+      <w:r>
+        <w:rPr>
+          <w:noProof/>
+        </w:rPr>
+        <w:t>22</w:t>
+      </w:r>
+      <w:r>
+        <w:rPr>
+          <w:noProof/>
+        </w:rPr>
+        <w:fldChar w:fldCharType="end"/>
+      </w:r>
       <w:r>
         <w:t xml:space="preserve"> Add Role Services</w:t>
       </w:r>
@@ -10158,14 +10509,27 @@
       <w:r>
         <w:t xml:space="preserve">Figure </w:t>
       </w:r>
-      <w:fldSimple w:instr=" SEQ Figure \* ARABIC ">
-        <w:r>
-          <w:rPr>
-            <w:noProof/>
-          </w:rPr>
-          <w:t>23</w:t>
-        </w:r>
-      </w:fldSimple>
+      <w:r>
+        <w:fldChar w:fldCharType="begin"/>
+      </w:r>
+      <w:r>
+        <w:instrText xml:space="preserve"> SEQ Figure \* ARABIC </w:instrText>
+      </w:r>
+      <w:r>
+        <w:fldChar w:fldCharType="separate"/>
+      </w:r>
+      <w:r>
+        <w:rPr>
+          <w:noProof/>
+        </w:rPr>
+        <w:t>23</w:t>
+      </w:r>
+      <w:r>
+        <w:rPr>
+          <w:noProof/>
+        </w:rPr>
+        <w:fldChar w:fldCharType="end"/>
+      </w:r>
       <w:r>
         <w:t xml:space="preserve"> Select HTTP Activation</w:t>
       </w:r>
@@ -10246,14 +10610,27 @@
       <w:r>
         <w:t xml:space="preserve">Figure </w:t>
       </w:r>
-      <w:fldSimple w:instr=" SEQ Figure \* ARABIC ">
-        <w:r>
-          <w:rPr>
-            <w:noProof/>
-          </w:rPr>
-          <w:t>24</w:t>
-        </w:r>
-      </w:fldSimple>
+      <w:r>
+        <w:fldChar w:fldCharType="begin"/>
+      </w:r>
+      <w:r>
+        <w:instrText xml:space="preserve"> SEQ Figure \* ARABIC </w:instrText>
+      </w:r>
+      <w:r>
+        <w:fldChar w:fldCharType="separate"/>
+      </w:r>
+      <w:r>
+        <w:rPr>
+          <w:noProof/>
+        </w:rPr>
+        <w:t>24</w:t>
+      </w:r>
+      <w:r>
+        <w:rPr>
+          <w:noProof/>
+        </w:rPr>
+        <w:fldChar w:fldCharType="end"/>
+      </w:r>
       <w:r>
         <w:t xml:space="preserve"> Required Role Services</w:t>
       </w:r>
@@ -10289,11 +10666,11 @@
       <w:pPr>
         <w:pStyle w:val="Heading2"/>
       </w:pPr>
-      <w:bookmarkStart w:id="27" w:name="_Toc446527841"/>
+      <w:bookmarkStart w:id="28" w:name="_Toc447105427"/>
       <w:r>
         <w:t>6.5 Add HTTPS Binding and SSL to IIS</w:t>
       </w:r>
-      <w:bookmarkEnd w:id="27"/>
+      <w:bookmarkEnd w:id="28"/>
     </w:p>
     <w:p>
       <w:pPr>
@@ -10415,14 +10792,27 @@
       <w:r>
         <w:t xml:space="preserve">Figure </w:t>
       </w:r>
-      <w:fldSimple w:instr=" SEQ Figure \* ARABIC ">
-        <w:r>
-          <w:rPr>
-            <w:noProof/>
-          </w:rPr>
-          <w:t>25</w:t>
-        </w:r>
-      </w:fldSimple>
+      <w:r>
+        <w:fldChar w:fldCharType="begin"/>
+      </w:r>
+      <w:r>
+        <w:instrText xml:space="preserve"> SEQ Figure \* ARABIC </w:instrText>
+      </w:r>
+      <w:r>
+        <w:fldChar w:fldCharType="separate"/>
+      </w:r>
+      <w:r>
+        <w:rPr>
+          <w:noProof/>
+        </w:rPr>
+        <w:t>25</w:t>
+      </w:r>
+      <w:r>
+        <w:rPr>
+          <w:noProof/>
+        </w:rPr>
+        <w:fldChar w:fldCharType="end"/>
+      </w:r>
       <w:r>
         <w:t xml:space="preserve"> Default Website Selection</w:t>
       </w:r>
@@ -10502,14 +10892,27 @@
       <w:r>
         <w:t xml:space="preserve">Figure </w:t>
       </w:r>
-      <w:fldSimple w:instr=" SEQ Figure \* ARABIC ">
-        <w:r>
-          <w:rPr>
-            <w:noProof/>
-          </w:rPr>
-          <w:t>26</w:t>
-        </w:r>
-      </w:fldSimple>
+      <w:r>
+        <w:fldChar w:fldCharType="begin"/>
+      </w:r>
+      <w:r>
+        <w:instrText xml:space="preserve"> SEQ Figure \* ARABIC </w:instrText>
+      </w:r>
+      <w:r>
+        <w:fldChar w:fldCharType="separate"/>
+      </w:r>
+      <w:r>
+        <w:rPr>
+          <w:noProof/>
+        </w:rPr>
+        <w:t>26</w:t>
+      </w:r>
+      <w:r>
+        <w:rPr>
+          <w:noProof/>
+        </w:rPr>
+        <w:fldChar w:fldCharType="end"/>
+      </w:r>
       <w:r>
         <w:t xml:space="preserve"> Actions Pane - Bindings</w:t>
       </w:r>
@@ -10590,14 +10993,27 @@
       <w:r>
         <w:t xml:space="preserve">Figure </w:t>
       </w:r>
-      <w:fldSimple w:instr=" SEQ Figure \* ARABIC ">
-        <w:r>
-          <w:rPr>
-            <w:noProof/>
-          </w:rPr>
-          <w:t>27</w:t>
-        </w:r>
-      </w:fldSimple>
+      <w:r>
+        <w:fldChar w:fldCharType="begin"/>
+      </w:r>
+      <w:r>
+        <w:instrText xml:space="preserve"> SEQ Figure \* ARABIC </w:instrText>
+      </w:r>
+      <w:r>
+        <w:fldChar w:fldCharType="separate"/>
+      </w:r>
+      <w:r>
+        <w:rPr>
+          <w:noProof/>
+        </w:rPr>
+        <w:t>27</w:t>
+      </w:r>
+      <w:r>
+        <w:rPr>
+          <w:noProof/>
+        </w:rPr>
+        <w:fldChar w:fldCharType="end"/>
+      </w:r>
       <w:r>
         <w:t xml:space="preserve"> Site Bindings</w:t>
       </w:r>
@@ -10725,14 +11141,30 @@
       <w:r>
         <w:t xml:space="preserve">Figure </w:t>
       </w:r>
-      <w:fldSimple w:instr=" SEQ Figure \* ARABIC ">
-        <w:r>
-          <w:rPr>
-            <w:noProof/>
-          </w:rPr>
-          <w:t>28</w:t>
-        </w:r>
-      </w:fldSimple>
+      <w:r>
+        <w:fldChar w:fldCharType="begin"/>
+      </w:r>
+      <w:r>
+        <w:instrText xml:space="preserve"> SEQ</w:instrText>
+      </w:r>
+      <w:r>
+        <w:instrText xml:space="preserve"> Figure \* ARABIC </w:instrText>
+      </w:r>
+      <w:r>
+        <w:fldChar w:fldCharType="separate"/>
+      </w:r>
+      <w:r>
+        <w:rPr>
+          <w:noProof/>
+        </w:rPr>
+        <w:t>28</w:t>
+      </w:r>
+      <w:r>
+        <w:rPr>
+          <w:noProof/>
+        </w:rPr>
+        <w:fldChar w:fldCharType="end"/>
+      </w:r>
       <w:r>
         <w:t xml:space="preserve"> Binding Configuration</w:t>
       </w:r>
@@ -10821,7 +11253,7 @@
         <w:bCs/>
         <w:noProof/>
       </w:rPr>
-      <w:t>8</w:t>
+      <w:t>18</w:t>
     </w:r>
     <w:r>
       <w:rPr>
@@ -13934,6 +14366,12 @@
 </file>
 
 <file path=customXml/item1.xml><?xml version="1.0" encoding="utf-8"?>
+<p:properties xmlns:p="http://schemas.microsoft.com/office/2006/metadata/properties" xmlns:xsi="http://www.w3.org/2001/XMLSchema-instance" xmlns:pc="http://schemas.microsoft.com/office/infopath/2007/PartnerControls">
+  <documentManagement/>
+</p:properties>
+</file>
+
+<file path=customXml/item2.xml><?xml version="1.0" encoding="utf-8"?>
 <ct:contentTypeSchema xmlns:ct="http://schemas.microsoft.com/office/2006/metadata/contentType" xmlns:ma="http://schemas.microsoft.com/office/2006/metadata/properties/metaAttributes" ct:_="" ma:_="" ma:contentTypeName="Document" ma:contentTypeID="0x0101006D92DF23307971468BE0770840CF89BC" ma:contentTypeVersion="0" ma:contentTypeDescription="Create a new document." ma:contentTypeScope="" ma:versionID="fd88d0fcf771bef2422d744ae4655063">
   <xsd:schema xmlns:xsd="http://www.w3.org/2001/XMLSchema" xmlns:xs="http://www.w3.org/2001/XMLSchema" xmlns:p="http://schemas.microsoft.com/office/2006/metadata/properties" targetNamespace="http://schemas.microsoft.com/office/2006/metadata/properties" ma:root="true" ma:fieldsID="c64490b4aec6201516c3a874156f37b2">
     <xsd:element name="properties">
@@ -14047,12 +14485,6 @@
 </ct:contentTypeSchema>
 </file>
 
-<file path=customXml/item2.xml><?xml version="1.0" encoding="utf-8"?>
-<p:properties xmlns:p="http://schemas.microsoft.com/office/2006/metadata/properties" xmlns:xsi="http://www.w3.org/2001/XMLSchema-instance" xmlns:pc="http://schemas.microsoft.com/office/infopath/2007/PartnerControls">
-  <documentManagement/>
-</p:properties>
-</file>
-
 <file path=customXml/item3.xml><?xml version="1.0" encoding="utf-8"?>
 <?mso-contentType ?>
 <FormTemplates xmlns="http://schemas.microsoft.com/sharepoint/v3/contenttype/forms">
@@ -14067,6 +14499,21 @@
 </file>
 
 <file path=customXml/itemProps1.xml><?xml version="1.0" encoding="utf-8"?>
+<ds:datastoreItem xmlns:ds="http://schemas.openxmlformats.org/officeDocument/2006/customXml" ds:itemID="{B0671CA6-0B8C-4216-AC11-A6C984396941}">
+  <ds:schemaRefs>
+    <ds:schemaRef ds:uri="http://schemas.microsoft.com/office/infopath/2007/PartnerControls"/>
+    <ds:schemaRef ds:uri="http://purl.org/dc/terms/"/>
+    <ds:schemaRef ds:uri="http://purl.org/dc/dcmitype/"/>
+    <ds:schemaRef ds:uri="http://schemas.microsoft.com/office/2006/metadata/properties"/>
+    <ds:schemaRef ds:uri="http://schemas.microsoft.com/office/2006/documentManagement/types"/>
+    <ds:schemaRef ds:uri="http://purl.org/dc/elements/1.1/"/>
+    <ds:schemaRef ds:uri="http://schemas.openxmlformats.org/package/2006/metadata/core-properties"/>
+    <ds:schemaRef ds:uri="http://www.w3.org/XML/1998/namespace"/>
+  </ds:schemaRefs>
+</ds:datastoreItem>
+</file>
+
+<file path=customXml/itemProps2.xml><?xml version="1.0" encoding="utf-8"?>
 <ds:datastoreItem xmlns:ds="http://schemas.openxmlformats.org/officeDocument/2006/customXml" ds:itemID="{A86757F2-24A4-43C3-82CD-E6E43AFFC87F}">
   <ds:schemaRefs>
     <ds:schemaRef ds:uri="http://schemas.microsoft.com/office/2006/metadata/contentType"/>
@@ -14082,21 +14529,6 @@
 </ds:datastoreItem>
 </file>
 
-<file path=customXml/itemProps2.xml><?xml version="1.0" encoding="utf-8"?>
-<ds:datastoreItem xmlns:ds="http://schemas.openxmlformats.org/officeDocument/2006/customXml" ds:itemID="{B0671CA6-0B8C-4216-AC11-A6C984396941}">
-  <ds:schemaRefs>
-    <ds:schemaRef ds:uri="http://schemas.microsoft.com/office/infopath/2007/PartnerControls"/>
-    <ds:schemaRef ds:uri="http://purl.org/dc/terms/"/>
-    <ds:schemaRef ds:uri="http://purl.org/dc/dcmitype/"/>
-    <ds:schemaRef ds:uri="http://schemas.microsoft.com/office/2006/metadata/properties"/>
-    <ds:schemaRef ds:uri="http://schemas.microsoft.com/office/2006/documentManagement/types"/>
-    <ds:schemaRef ds:uri="http://purl.org/dc/elements/1.1/"/>
-    <ds:schemaRef ds:uri="http://schemas.openxmlformats.org/package/2006/metadata/core-properties"/>
-    <ds:schemaRef ds:uri="http://www.w3.org/XML/1998/namespace"/>
-  </ds:schemaRefs>
-</ds:datastoreItem>
-</file>
-
 <file path=customXml/itemProps3.xml><?xml version="1.0" encoding="utf-8"?>
 <ds:datastoreItem xmlns:ds="http://schemas.openxmlformats.org/officeDocument/2006/customXml" ds:itemID="{63EB95F6-EECA-4942-851E-C371AB7970D0}">
   <ds:schemaRefs>
@@ -14106,7 +14538,7 @@
 </file>
 
 <file path=customXml/itemProps4.xml><?xml version="1.0" encoding="utf-8"?>
-<ds:datastoreItem xmlns:ds="http://schemas.openxmlformats.org/officeDocument/2006/customXml" ds:itemID="{86AE43C9-AABA-4D7A-923B-D4747A03F247}">
+<ds:datastoreItem xmlns:ds="http://schemas.openxmlformats.org/officeDocument/2006/customXml" ds:itemID="{27895FC1-5891-4F40-8B39-7F8498A6B5E8}">
   <ds:schemaRefs>
     <ds:schemaRef ds:uri="http://schemas.openxmlformats.org/officeDocument/2006/bibliography"/>
   </ds:schemaRefs>

</xml_diff>